<commit_message>
Foreign key update on database schema
</commit_message>
<xml_diff>
--- a/Documents/Database Schema.docx
+++ b/Documents/Database Schema.docx
@@ -19,16 +19,7 @@
           <w:sz w:val="32"/>
           <w:szCs w:val="32"/>
         </w:rPr>
-        <w:t>Real Estate -</w:t>
-      </w:r>
-      <w:r>
-        <w:rPr>
-          <w:b/>
-          <w:bCs/>
-          <w:sz w:val="32"/>
-          <w:szCs w:val="32"/>
-        </w:rPr>
-        <w:t xml:space="preserve"> Database Schema</w:t>
+        <w:t>Real Estate - Database Schema</w:t>
       </w:r>
     </w:p>
     <w:p>
@@ -388,11 +379,9 @@
             <w:pPr>
               <w:spacing w:after="160" w:line="259" w:lineRule="auto"/>
             </w:pPr>
-            <w:proofErr w:type="spellStart"/>
             <w:r>
               <w:t>created_at</w:t>
             </w:r>
-            <w:proofErr w:type="spellEnd"/>
           </w:p>
         </w:tc>
         <w:tc>
@@ -437,11 +426,9 @@
             <w:pPr>
               <w:spacing w:after="160" w:line="259" w:lineRule="auto"/>
             </w:pPr>
-            <w:proofErr w:type="spellStart"/>
             <w:r>
               <w:t>updated_at</w:t>
             </w:r>
-            <w:proofErr w:type="spellEnd"/>
           </w:p>
         </w:tc>
         <w:tc>
@@ -709,15 +696,7 @@
               <w:cnfStyle w:val="000000000000" w:firstRow="0" w:lastRow="0" w:firstColumn="0" w:lastColumn="0" w:oddVBand="0" w:evenVBand="0" w:oddHBand="0" w:evenHBand="0" w:firstRowFirstColumn="0" w:firstRowLastColumn="0" w:lastRowFirstColumn="0" w:lastRowLastColumn="0"/>
             </w:pPr>
             <w:r>
-              <w:t xml:space="preserve">Full location (e.g., city, </w:t>
-            </w:r>
-            <w:proofErr w:type="spellStart"/>
-            <w:r>
-              <w:t>neighborhood</w:t>
-            </w:r>
-            <w:proofErr w:type="spellEnd"/>
-            <w:r>
-              <w:t>)</w:t>
+              <w:t>Full location (e.g., city, neighborhood)</w:t>
             </w:r>
           </w:p>
         </w:tc>
@@ -783,11 +762,9 @@
             <w:pPr>
               <w:spacing w:after="160" w:line="259" w:lineRule="auto"/>
             </w:pPr>
-            <w:proofErr w:type="spellStart"/>
             <w:r>
               <w:t>property_type</w:t>
             </w:r>
-            <w:proofErr w:type="spellEnd"/>
           </w:p>
         </w:tc>
         <w:tc>
@@ -932,11 +909,9 @@
             <w:pPr>
               <w:spacing w:after="160" w:line="259" w:lineRule="auto"/>
             </w:pPr>
-            <w:proofErr w:type="spellStart"/>
             <w:r>
               <w:t>area_sqft</w:t>
             </w:r>
-            <w:proofErr w:type="spellEnd"/>
           </w:p>
         </w:tc>
         <w:tc>
@@ -1128,11 +1103,9 @@
             <w:pPr>
               <w:spacing w:after="160" w:line="259" w:lineRule="auto"/>
             </w:pPr>
-            <w:proofErr w:type="spellStart"/>
             <w:r>
               <w:t>project_id</w:t>
             </w:r>
-            <w:proofErr w:type="spellEnd"/>
           </w:p>
         </w:tc>
         <w:tc>
@@ -1177,11 +1150,9 @@
             <w:pPr>
               <w:spacing w:after="160" w:line="259" w:lineRule="auto"/>
             </w:pPr>
-            <w:proofErr w:type="spellStart"/>
             <w:r>
               <w:t>created_at</w:t>
             </w:r>
-            <w:proofErr w:type="spellEnd"/>
           </w:p>
         </w:tc>
         <w:tc>
@@ -1229,11 +1200,9 @@
             <w:pPr>
               <w:spacing w:after="160" w:line="259" w:lineRule="auto"/>
             </w:pPr>
-            <w:proofErr w:type="spellStart"/>
             <w:r>
               <w:t>updated_at</w:t>
             </w:r>
-            <w:proofErr w:type="spellEnd"/>
           </w:p>
         </w:tc>
         <w:tc>
@@ -1670,11 +1639,9 @@
             <w:pPr>
               <w:spacing w:after="160" w:line="259" w:lineRule="auto"/>
             </w:pPr>
-            <w:proofErr w:type="spellStart"/>
             <w:r>
               <w:t>property_id</w:t>
             </w:r>
-            <w:proofErr w:type="spellEnd"/>
           </w:p>
         </w:tc>
         <w:tc>
@@ -1722,11 +1689,9 @@
             <w:pPr>
               <w:spacing w:after="160" w:line="259" w:lineRule="auto"/>
             </w:pPr>
-            <w:proofErr w:type="spellStart"/>
             <w:r>
               <w:t>created_at</w:t>
             </w:r>
-            <w:proofErr w:type="spellEnd"/>
           </w:p>
         </w:tc>
         <w:tc>
@@ -1967,11 +1932,9 @@
             <w:pPr>
               <w:spacing w:after="160" w:line="259" w:lineRule="auto"/>
             </w:pPr>
-            <w:proofErr w:type="spellStart"/>
             <w:r>
               <w:t>password_hash</w:t>
             </w:r>
-            <w:proofErr w:type="spellEnd"/>
           </w:p>
         </w:tc>
         <w:tc>
@@ -2019,11 +1982,9 @@
             <w:pPr>
               <w:spacing w:after="160" w:line="259" w:lineRule="auto"/>
             </w:pPr>
-            <w:proofErr w:type="spellStart"/>
             <w:r>
               <w:t>created_at</w:t>
             </w:r>
-            <w:proofErr w:type="spellEnd"/>
           </w:p>
         </w:tc>
         <w:tc>
@@ -2071,7 +2032,6 @@
           <w:bCs/>
         </w:rPr>
       </w:pPr>
-      <w:proofErr w:type="spellStart"/>
       <w:r>
         <w:rPr>
           <w:b/>
@@ -2079,7 +2039,6 @@
         </w:rPr>
         <w:t>media_files</w:t>
       </w:r>
-      <w:proofErr w:type="spellEnd"/>
     </w:p>
     <w:tbl>
       <w:tblPr>
@@ -2253,14 +2212,12 @@
             <w:pPr>
               <w:spacing w:after="160" w:line="259" w:lineRule="auto"/>
             </w:pPr>
-            <w:proofErr w:type="spellStart"/>
             <w:r>
               <w:t>property</w:t>
             </w:r>
             <w:r>
               <w:t>_id</w:t>
             </w:r>
-            <w:proofErr w:type="spellEnd"/>
           </w:p>
         </w:tc>
         <w:tc>
@@ -2276,6 +2233,9 @@
             <w:r>
               <w:t>INT</w:t>
             </w:r>
+            <w:r>
+              <w:t>, FK</w:t>
+            </w:r>
           </w:p>
         </w:tc>
         <w:tc>
@@ -2305,11 +2265,9 @@
             <w:pPr>
               <w:spacing w:after="160" w:line="259" w:lineRule="auto"/>
             </w:pPr>
-            <w:proofErr w:type="spellStart"/>
             <w:r>
               <w:t>url</w:t>
             </w:r>
-            <w:proofErr w:type="spellEnd"/>
           </w:p>
         </w:tc>
         <w:tc>
@@ -2338,15 +2296,7 @@
               <w:cnfStyle w:val="000000000000" w:firstRow="0" w:lastRow="0" w:firstColumn="0" w:lastColumn="0" w:oddVBand="0" w:evenVBand="0" w:oddHBand="0" w:evenHBand="0" w:firstRowFirstColumn="0" w:firstRowLastColumn="0" w:lastRowFirstColumn="0" w:lastRowLastColumn="0"/>
             </w:pPr>
             <w:r>
-              <w:t xml:space="preserve">Image URL (e.g., </w:t>
-            </w:r>
-            <w:proofErr w:type="spellStart"/>
-            <w:r>
-              <w:t>Cloudinary</w:t>
-            </w:r>
-            <w:proofErr w:type="spellEnd"/>
-            <w:r>
-              <w:t xml:space="preserve"> or S3)</w:t>
+              <w:t>Image URL (e.g., Cloudinary or S3)</w:t>
             </w:r>
           </w:p>
         </w:tc>
@@ -2412,11 +2362,9 @@
             <w:pPr>
               <w:spacing w:after="160" w:line="259" w:lineRule="auto"/>
             </w:pPr>
-            <w:proofErr w:type="spellStart"/>
             <w:r>
               <w:t>is_cover</w:t>
             </w:r>
-            <w:proofErr w:type="spellEnd"/>
           </w:p>
         </w:tc>
         <w:tc>
@@ -2464,11 +2412,9 @@
             <w:pPr>
               <w:spacing w:after="160" w:line="259" w:lineRule="auto"/>
             </w:pPr>
-            <w:proofErr w:type="spellStart"/>
             <w:r>
               <w:t>uploaded_at</w:t>
             </w:r>
-            <w:proofErr w:type="spellEnd"/>
           </w:p>
         </w:tc>
         <w:tc>
@@ -3368,6 +3314,7 @@
   <w:style w:type="character" w:default="1" w:styleId="DefaultParagraphFont">
     <w:name w:val="Default Paragraph Font"/>
     <w:uiPriority w:val="1"/>
+    <w:semiHidden/>
     <w:unhideWhenUsed/>
   </w:style>
   <w:style w:type="table" w:default="1" w:styleId="TableNormal">

</xml_diff>